<commit_message>
learn more about it section
</commit_message>
<xml_diff>
--- a/supplementary_materials.docx
+++ b/supplementary_materials.docx
@@ -6254,28 +6254,375 @@
       <w:pPr>
         <w:pStyle w:val="Heading1"/>
       </w:pPr>
-      <w:bookmarkStart w:id="39" w:name="learn-more-about-it"/>
+      <w:bookmarkStart w:id="39" w:name="software"/>
+      <w:r>
+        <w:t xml:space="preserve">Software</w:t>
+      </w:r>
+      <w:bookmarkEnd w:id="39"/>
+    </w:p>
+    <w:p>
+      <w:pPr>
+        <w:pStyle w:val="FirstParagraph"/>
+      </w:pPr>
+      <w:r>
+        <w:t xml:space="preserve">As noted in the tutorial, a number of R packages were used to create the material in this chapter. Packages</w:t>
+      </w:r>
+      <w:r>
+        <w:t xml:space="preserve"> </w:t>
+      </w:r>
+      <w:r>
+        <w:rPr>
+          <w:i/>
+        </w:rPr>
+        <w:t xml:space="preserve">readr</w:t>
+      </w:r>
+      <w:r>
+        <w:t xml:space="preserve"> </w:t>
+      </w:r>
+      <w:r>
+        <w:t xml:space="preserve">(Wickham et al., 2018)</w:t>
+      </w:r>
+      <w:r>
+        <w:t xml:space="preserve"> </w:t>
+      </w:r>
+      <w:r>
+        <w:t xml:space="preserve">and</w:t>
+      </w:r>
+      <w:r>
+        <w:t xml:space="preserve"> </w:t>
+      </w:r>
+      <w:r>
+        <w:rPr>
+          <w:i/>
+        </w:rPr>
+        <w:t xml:space="preserve">jsonlite</w:t>
+      </w:r>
+      <w:r>
+        <w:t xml:space="preserve"> </w:t>
+      </w:r>
+      <w:r>
+        <w:t xml:space="preserve">(Ooms, 2014)</w:t>
+      </w:r>
+      <w:r>
+        <w:t xml:space="preserve"> </w:t>
+      </w:r>
+      <w:r>
+        <w:t xml:space="preserve">were used for reading and parsing data,</w:t>
+      </w:r>
+      <w:r>
+        <w:t xml:space="preserve"> </w:t>
+      </w:r>
+      <w:r>
+        <w:rPr>
+          <w:i/>
+        </w:rPr>
+        <w:t xml:space="preserve">osmdata</w:t>
+      </w:r>
+      <w:r>
+        <w:t xml:space="preserve"> </w:t>
+      </w:r>
+      <w:r>
+        <w:t xml:space="preserve">for querying the Open Street Map API</w:t>
+      </w:r>
+      <w:r>
+        <w:t xml:space="preserve"> </w:t>
+      </w:r>
+      <w:r>
+        <w:t xml:space="preserve">(Padgham et al., 2017)</w:t>
+      </w:r>
+      <w:r>
+        <w:t xml:space="preserve">,</w:t>
+      </w:r>
+      <w:r>
+        <w:t xml:space="preserve"> </w:t>
+      </w:r>
+      <w:r>
+        <w:rPr>
+          <w:i/>
+        </w:rPr>
+        <w:t xml:space="preserve">sf</w:t>
+      </w:r>
+      <w:r>
+        <w:t xml:space="preserve"> </w:t>
+      </w:r>
+      <w:r>
+        <w:t xml:space="preserve">for handling and visualizing spatial data</w:t>
+      </w:r>
+      <w:r>
+        <w:t xml:space="preserve"> </w:t>
+      </w:r>
+      <w:r>
+        <w:t xml:space="preserve">(Pebesma, 2018)</w:t>
+      </w:r>
+      <w:r>
+        <w:t xml:space="preserve">,</w:t>
+      </w:r>
+      <w:r>
+        <w:t xml:space="preserve"> </w:t>
+      </w:r>
+      <w:r>
+        <w:rPr>
+          <w:i/>
+        </w:rPr>
+        <w:t xml:space="preserve">dplyr</w:t>
+      </w:r>
+      <w:r>
+        <w:t xml:space="preserve"> </w:t>
+      </w:r>
+      <w:r>
+        <w:t xml:space="preserve">and</w:t>
+      </w:r>
+      <w:r>
+        <w:t xml:space="preserve"> </w:t>
+      </w:r>
+      <w:r>
+        <w:rPr>
+          <w:i/>
+        </w:rPr>
+        <w:t xml:space="preserve">tidyr</w:t>
+      </w:r>
+      <w:r>
+        <w:t xml:space="preserve"> </w:t>
+      </w:r>
+      <w:r>
+        <w:t xml:space="preserve">for wrangling data</w:t>
+      </w:r>
+      <w:r>
+        <w:t xml:space="preserve"> </w:t>
+      </w:r>
+      <w:r>
+        <w:t xml:space="preserve">(Wickham et al., 2020; Wickham, 2020)</w:t>
+      </w:r>
+      <w:r>
+        <w:t xml:space="preserve">,</w:t>
+      </w:r>
+      <w:r>
+        <w:t xml:space="preserve"> </w:t>
+      </w:r>
+      <w:r>
+        <w:rPr>
+          <w:i/>
+        </w:rPr>
+        <w:t xml:space="preserve">ggplot2</w:t>
+      </w:r>
+      <w:r>
+        <w:t xml:space="preserve"> </w:t>
+      </w:r>
+      <w:r>
+        <w:t xml:space="preserve">for visualization</w:t>
+      </w:r>
+      <w:r>
+        <w:t xml:space="preserve"> </w:t>
+      </w:r>
+      <w:r>
+        <w:t xml:space="preserve">(Wickham, 2016)</w:t>
+      </w:r>
+      <w:r>
+        <w:t xml:space="preserve"> </w:t>
+      </w:r>
+      <w:r>
+        <w:t xml:space="preserve">and</w:t>
+      </w:r>
+      <w:r>
+        <w:t xml:space="preserve"> </w:t>
+      </w:r>
+      <w:r>
+        <w:rPr>
+          <w:i/>
+        </w:rPr>
+        <w:t xml:space="preserve">patchwork</w:t>
+      </w:r>
+      <w:r>
+        <w:t xml:space="preserve"> </w:t>
+      </w:r>
+      <w:r>
+        <w:t xml:space="preserve">for arranging plots</w:t>
+      </w:r>
+      <w:r>
+        <w:t xml:space="preserve"> </w:t>
+      </w:r>
+      <w:r>
+        <w:t xml:space="preserve">(Pedersen, 2020)</w:t>
+      </w:r>
+      <w:r>
+        <w:t xml:space="preserve">. The draft versions of the book chapter and supplementary material were prepared using</w:t>
+      </w:r>
+      <w:r>
+        <w:t xml:space="preserve"> </w:t>
+      </w:r>
+      <w:r>
+        <w:rPr>
+          <w:i/>
+        </w:rPr>
+        <w:t xml:space="preserve">rmarkdown</w:t>
+      </w:r>
+      <w:r>
+        <w:t xml:space="preserve"> </w:t>
+      </w:r>
+      <w:r>
+        <w:t xml:space="preserve">(Xie et al., 2018)</w:t>
+      </w:r>
+      <w:r>
+        <w:t xml:space="preserve">.</w:t>
+      </w:r>
+    </w:p>
+    <w:p>
+      <w:pPr>
+        <w:pStyle w:val="Heading1"/>
+      </w:pPr>
+      <w:bookmarkStart w:id="40" w:name="learn-more-about-it"/>
       <w:r>
         <w:t xml:space="preserve">Learn more about it</w:t>
       </w:r>
-      <w:bookmarkEnd w:id="39"/>
+      <w:bookmarkEnd w:id="40"/>
+    </w:p>
+    <w:p>
+      <w:pPr>
+        <w:pStyle w:val="FirstParagraph"/>
+      </w:pPr>
+      <w:r>
+        <w:t xml:space="preserve">A useful resource going forward is the</w:t>
+      </w:r>
+      <w:r>
+        <w:t xml:space="preserve"> </w:t>
+      </w:r>
+      <w:r>
+        <w:rPr>
+          <w:i/>
+        </w:rPr>
+        <w:t xml:space="preserve">Open Data Handbook</w:t>
+      </w:r>
+      <w:r>
+        <w:t xml:space="preserve"> </w:t>
+      </w:r>
+      <w:r>
+        <w:t xml:space="preserve">which can be found online for free (</w:t>
+      </w:r>
+      <w:hyperlink r:id="rId41">
+        <w:r>
+          <w:rPr>
+            <w:rStyle w:val="Hyperlink"/>
+          </w:rPr>
+          <w:t xml:space="preserve">https://opendatahandbook.org/</w:t>
+        </w:r>
+      </w:hyperlink>
+      <w:r>
+        <w:t xml:space="preserve">). It provides introductory information (e.g. definitions), advice (e.g. legal, technical details), case studies which showcase the societal value of open data, and an e-library of papers, presentations and videos on open data. It is one of many projects organized by the</w:t>
+      </w:r>
+      <w:r>
+        <w:t xml:space="preserve"> </w:t>
+      </w:r>
+      <w:r>
+        <w:rPr>
+          <w:i/>
+        </w:rPr>
+        <w:t xml:space="preserve">Open Knowledge Foundation</w:t>
+      </w:r>
+      <w:r>
+        <w:t xml:space="preserve">. Another comprehensive and free online resource is the</w:t>
+      </w:r>
+      <w:r>
+        <w:t xml:space="preserve"> </w:t>
+      </w:r>
+      <w:r>
+        <w:rPr>
+          <w:i/>
+        </w:rPr>
+        <w:t xml:space="preserve">Open Data Institute</w:t>
+      </w:r>
+      <w:r>
+        <w:t xml:space="preserve"> </w:t>
+      </w:r>
+      <w:r>
+        <w:t xml:space="preserve">website (</w:t>
+      </w:r>
+      <w:hyperlink r:id="rId42">
+        <w:r>
+          <w:rPr>
+            <w:rStyle w:val="Hyperlink"/>
+          </w:rPr>
+          <w:t xml:space="preserve">https://theodi.org/</w:t>
+        </w:r>
+      </w:hyperlink>
+      <w:r>
+        <w:t xml:space="preserve">). Their mission is to demonstrate the positive value of open data and advocate for its ethical creation and usage by working with companies and governments around the globe. For resources geared towards R,</w:t>
+      </w:r>
+      <w:r>
+        <w:t xml:space="preserve"> </w:t>
+      </w:r>
+      <w:r>
+        <w:rPr>
+          <w:i/>
+        </w:rPr>
+        <w:t xml:space="preserve">rOpenSci</w:t>
+      </w:r>
+      <w:r>
+        <w:t xml:space="preserve"> </w:t>
+      </w:r>
+      <w:r>
+        <w:t xml:space="preserve">(</w:t>
+      </w:r>
+      <w:hyperlink r:id="rId43">
+        <w:r>
+          <w:rPr>
+            <w:rStyle w:val="Hyperlink"/>
+          </w:rPr>
+          <w:t xml:space="preserve">https://ropensci.org/</w:t>
+        </w:r>
+      </w:hyperlink>
+      <w:r>
+        <w:t xml:space="preserve">) develop packages and offer an infrastructure and community to promote the accessible usage of R for open scientific research. The official</w:t>
+      </w:r>
+      <w:r>
+        <w:t xml:space="preserve"> </w:t>
+      </w:r>
+      <w:r>
+        <w:rPr>
+          <w:i/>
+        </w:rPr>
+        <w:t xml:space="preserve">RStudio</w:t>
+      </w:r>
+      <w:r>
+        <w:t xml:space="preserve"> </w:t>
+      </w:r>
+      <w:r>
+        <w:t xml:space="preserve">webpage (</w:t>
+      </w:r>
+      <w:hyperlink r:id="rId44">
+        <w:r>
+          <w:rPr>
+            <w:rStyle w:val="Hyperlink"/>
+          </w:rPr>
+          <w:t xml:space="preserve">https://rstudio.com/about/</w:t>
+        </w:r>
+      </w:hyperlink>
+      <w:r>
+        <w:t xml:space="preserve">) also provides a wealth of information and freely available resources for making the most of the software.</w:t>
+      </w:r>
+    </w:p>
+    <w:p>
+      <w:r>
+        <w:br w:type="page"/>
+      </w:r>
     </w:p>
     <w:p>
       <w:pPr>
         <w:pStyle w:val="Heading1"/>
       </w:pPr>
-      <w:bookmarkStart w:id="40" w:name="software"/>
-      <w:r>
-        <w:t xml:space="preserve">Software</w:t>
-      </w:r>
-      <w:bookmarkEnd w:id="40"/>
-    </w:p>
-    <w:p>
-      <w:pPr>
-        <w:pStyle w:val="FirstParagraph"/>
-      </w:pPr>
-      <w:r>
-        <w:t xml:space="preserve">As noted in the tutorial, a number of R packages were used to create the material in this chapter. Packages</w:t>
+      <w:bookmarkStart w:id="45" w:name="references"/>
+      <w:r>
+        <w:t xml:space="preserve">References</w:t>
+      </w:r>
+      <w:bookmarkEnd w:id="45"/>
+    </w:p>
+    <w:bookmarkStart w:id="70" w:name="refs"/>
+    <w:bookmarkStart w:id="46" w:name="ref-ceccato2013security"/>
+    <w:p>
+      <w:pPr>
+        <w:pStyle w:val="Bibliography"/>
+      </w:pPr>
+      <w:r>
+        <w:t xml:space="preserve">Ceccato, V., Uittenbogaard, A., &amp; Bamzar, R. (2013). Security in stockholm’s underground stations: The importance of environmental attributes and context.</w:t>
       </w:r>
       <w:r>
         <w:t xml:space="preserve"> </w:t>
@@ -6284,19 +6631,10 @@
         <w:rPr>
           <w:i/>
         </w:rPr>
-        <w:t xml:space="preserve">readr</w:t>
-      </w:r>
-      <w:r>
-        <w:t xml:space="preserve"> </w:t>
-      </w:r>
-      <w:r>
-        <w:t xml:space="preserve">(Wickham et al., 2018)</w:t>
-      </w:r>
-      <w:r>
-        <w:t xml:space="preserve"> </w:t>
-      </w:r>
-      <w:r>
-        <w:t xml:space="preserve">and</w:t>
+        <w:t xml:space="preserve">Security Journal</w:t>
+      </w:r>
+      <w:r>
+        <w:t xml:space="preserve">,</w:t>
       </w:r>
       <w:r>
         <w:t xml:space="preserve"> </w:t>
@@ -6305,19 +6643,20 @@
         <w:rPr>
           <w:i/>
         </w:rPr>
-        <w:t xml:space="preserve">jsonlite</w:t>
-      </w:r>
-      <w:r>
-        <w:t xml:space="preserve"> </w:t>
-      </w:r>
-      <w:r>
-        <w:t xml:space="preserve">(Ooms, 2014)</w:t>
-      </w:r>
-      <w:r>
-        <w:t xml:space="preserve"> </w:t>
-      </w:r>
-      <w:r>
-        <w:t xml:space="preserve">were used for reading and parsing data,</w:t>
+        <w:t xml:space="preserve">26</w:t>
+      </w:r>
+      <w:r>
+        <w:t xml:space="preserve">(1), 33–59.</w:t>
+      </w:r>
+    </w:p>
+    <w:bookmarkEnd w:id="46"/>
+    <w:bookmarkStart w:id="47" w:name="ref-foster2016big"/>
+    <w:p>
+      <w:pPr>
+        <w:pStyle w:val="Bibliography"/>
+      </w:pPr>
+      <w:r>
+        <w:t xml:space="preserve">Foster, I., Ghani, R., Jarmin, R. S., Kreuter, F., &amp; Lane, J. (2016).</w:t>
       </w:r>
       <w:r>
         <w:t xml:space="preserve"> </w:t>
@@ -6326,19 +6665,29 @@
         <w:rPr>
           <w:i/>
         </w:rPr>
-        <w:t xml:space="preserve">osmdata</w:t>
-      </w:r>
-      <w:r>
-        <w:t xml:space="preserve"> </w:t>
-      </w:r>
-      <w:r>
-        <w:t xml:space="preserve">for querying the Open Street Map API</w:t>
-      </w:r>
-      <w:r>
-        <w:t xml:space="preserve"> </w:t>
-      </w:r>
-      <w:r>
-        <w:t xml:space="preserve">(Padgham et al., 2017)</w:t>
+        <w:t xml:space="preserve">Big data and social science: A practical guide to methods and tools</w:t>
+      </w:r>
+      <w:r>
+        <w:t xml:space="preserve">. crc Press.</w:t>
+      </w:r>
+    </w:p>
+    <w:bookmarkEnd w:id="47"/>
+    <w:bookmarkStart w:id="48" w:name="ref-loukaitou1999hot"/>
+    <w:p>
+      <w:pPr>
+        <w:pStyle w:val="Bibliography"/>
+      </w:pPr>
+      <w:r>
+        <w:t xml:space="preserve">Loukaitou-Sideris, A. (1999). Hot spots of bus stop crime: The importance of environmental attributes.</w:t>
+      </w:r>
+      <w:r>
+        <w:t xml:space="preserve"> </w:t>
+      </w:r>
+      <w:r>
+        <w:rPr>
+          <w:i/>
+        </w:rPr>
+        <w:t xml:space="preserve">Journal of the American Planning Association</w:t>
       </w:r>
       <w:r>
         <w:t xml:space="preserve">,</w:t>
@@ -6350,19 +6699,51 @@
         <w:rPr>
           <w:i/>
         </w:rPr>
-        <w:t xml:space="preserve">sf</w:t>
-      </w:r>
-      <w:r>
-        <w:t xml:space="preserve"> </w:t>
-      </w:r>
-      <w:r>
-        <w:t xml:space="preserve">for handling and visualizing spatial data</w:t>
-      </w:r>
-      <w:r>
-        <w:t xml:space="preserve"> </w:t>
-      </w:r>
-      <w:r>
-        <w:t xml:space="preserve">(Pebesma, 2018)</w:t>
+        <w:t xml:space="preserve">65</w:t>
+      </w:r>
+      <w:r>
+        <w:t xml:space="preserve">(4), 395–411.</w:t>
+      </w:r>
+    </w:p>
+    <w:bookmarkEnd w:id="48"/>
+    <w:bookmarkStart w:id="49" w:name="ref-newton2004crime"/>
+    <w:p>
+      <w:pPr>
+        <w:pStyle w:val="Bibliography"/>
+      </w:pPr>
+      <w:r>
+        <w:t xml:space="preserve">Newton, A. D., Johnson, S. D., &amp; Bowers, K. J. (2004). Crime on bus routes: An evaluation of a safer travel initiative.</w:t>
+      </w:r>
+      <w:r>
+        <w:t xml:space="preserve"> </w:t>
+      </w:r>
+      <w:r>
+        <w:rPr>
+          <w:i/>
+        </w:rPr>
+        <w:t xml:space="preserve">Policing: An International Journal of Police Strategies &amp; Management</w:t>
+      </w:r>
+      <w:r>
+        <w:t xml:space="preserve">.</w:t>
+      </w:r>
+    </w:p>
+    <w:bookmarkEnd w:id="49"/>
+    <w:bookmarkStart w:id="50" w:name="ref-olmedilla2016harvesting"/>
+    <w:p>
+      <w:pPr>
+        <w:pStyle w:val="Bibliography"/>
+      </w:pPr>
+      <w:r>
+        <w:t xml:space="preserve">Olmedilla, M., Martı́nez-Torres, M. R., &amp; Toral, S. (2016). Harvesting big data in social science: A methodological approach for collecting online user-generated content.</w:t>
+      </w:r>
+      <w:r>
+        <w:t xml:space="preserve"> </w:t>
+      </w:r>
+      <w:r>
+        <w:rPr>
+          <w:i/>
+        </w:rPr>
+        <w:t xml:space="preserve">Computer Standards &amp; Interfaces</w:t>
       </w:r>
       <w:r>
         <w:t xml:space="preserve">,</w:t>
@@ -6374,13 +6755,20 @@
         <w:rPr>
           <w:i/>
         </w:rPr>
-        <w:t xml:space="preserve">dplyr</w:t>
-      </w:r>
-      <w:r>
-        <w:t xml:space="preserve"> </w:t>
-      </w:r>
-      <w:r>
-        <w:t xml:space="preserve">and</w:t>
+        <w:t xml:space="preserve">46</w:t>
+      </w:r>
+      <w:r>
+        <w:t xml:space="preserve">, 79–87.</w:t>
+      </w:r>
+    </w:p>
+    <w:bookmarkEnd w:id="50"/>
+    <w:bookmarkStart w:id="52" w:name="ref-jsonlitepack"/>
+    <w:p>
+      <w:pPr>
+        <w:pStyle w:val="Bibliography"/>
+      </w:pPr>
+      <w:r>
+        <w:t xml:space="preserve">Ooms, J. (2014). The jsonlite package: A practical and consistent mapping between json data and r objects.</w:t>
       </w:r>
       <w:r>
         <w:t xml:space="preserve"> </w:t>
@@ -6389,279 +6777,15 @@
         <w:rPr>
           <w:i/>
         </w:rPr>
-        <w:t xml:space="preserve">tidyr</w:t>
-      </w:r>
-      <w:r>
-        <w:t xml:space="preserve"> </w:t>
-      </w:r>
-      <w:r>
-        <w:t xml:space="preserve">for wrangling data</w:t>
-      </w:r>
-      <w:r>
-        <w:t xml:space="preserve"> </w:t>
-      </w:r>
-      <w:r>
-        <w:t xml:space="preserve">(Wickham et al., 2020; Wickham, 2020)</w:t>
-      </w:r>
-      <w:r>
-        <w:t xml:space="preserve">,</w:t>
-      </w:r>
-      <w:r>
-        <w:t xml:space="preserve"> </w:t>
-      </w:r>
-      <w:r>
-        <w:rPr>
-          <w:i/>
-        </w:rPr>
-        <w:t xml:space="preserve">ggplot2</w:t>
-      </w:r>
-      <w:r>
-        <w:t xml:space="preserve"> </w:t>
-      </w:r>
-      <w:r>
-        <w:t xml:space="preserve">for visualization</w:t>
-      </w:r>
-      <w:r>
-        <w:t xml:space="preserve"> </w:t>
-      </w:r>
-      <w:r>
-        <w:t xml:space="preserve">(Wickham, 2016)</w:t>
-      </w:r>
-      <w:r>
-        <w:t xml:space="preserve"> </w:t>
-      </w:r>
-      <w:r>
-        <w:t xml:space="preserve">and</w:t>
-      </w:r>
-      <w:r>
-        <w:t xml:space="preserve"> </w:t>
-      </w:r>
-      <w:r>
-        <w:rPr>
-          <w:i/>
-        </w:rPr>
-        <w:t xml:space="preserve">patchwork</w:t>
-      </w:r>
-      <w:r>
-        <w:t xml:space="preserve"> </w:t>
-      </w:r>
-      <w:r>
-        <w:t xml:space="preserve">for arranging plots</w:t>
-      </w:r>
-      <w:r>
-        <w:t xml:space="preserve"> </w:t>
-      </w:r>
-      <w:r>
-        <w:t xml:space="preserve">(Pedersen, 2020)</w:t>
-      </w:r>
-      <w:r>
-        <w:t xml:space="preserve">. The document itself was prepared using</w:t>
-      </w:r>
-      <w:r>
-        <w:t xml:space="preserve"> </w:t>
-      </w:r>
-      <w:r>
-        <w:rPr>
-          <w:i/>
-        </w:rPr>
-        <w:t xml:space="preserve">rmarkdown</w:t>
-      </w:r>
-      <w:r>
-        <w:t xml:space="preserve"> </w:t>
-      </w:r>
-      <w:r>
-        <w:t xml:space="preserve">(Xie et al., 2018)</w:t>
+        <w:t xml:space="preserve">arXiv:1403.2805 [stat.CO]</w:t>
       </w:r>
       <w:r>
         <w:t xml:space="preserve">.</w:t>
       </w:r>
-    </w:p>
-    <w:p>
-      <w:r>
-        <w:br w:type="page"/>
-      </w:r>
-    </w:p>
-    <w:p>
-      <w:pPr>
-        <w:pStyle w:val="Heading1"/>
-      </w:pPr>
-      <w:bookmarkStart w:id="41" w:name="references"/>
-      <w:r>
-        <w:t xml:space="preserve">References</w:t>
-      </w:r>
-      <w:bookmarkEnd w:id="41"/>
-    </w:p>
-    <w:bookmarkStart w:id="66" w:name="refs"/>
-    <w:bookmarkStart w:id="42" w:name="ref-ceccato2013security"/>
-    <w:p>
-      <w:pPr>
-        <w:pStyle w:val="Bibliography"/>
-      </w:pPr>
-      <w:r>
-        <w:t xml:space="preserve">Ceccato, V., Uittenbogaard, A., &amp; Bamzar, R. (2013). Security in stockholm’s underground stations: The importance of environmental attributes and context.</w:t>
-      </w:r>
-      <w:r>
-        <w:t xml:space="preserve"> </w:t>
-      </w:r>
-      <w:r>
-        <w:rPr>
-          <w:i/>
-        </w:rPr>
-        <w:t xml:space="preserve">Security Journal</w:t>
-      </w:r>
-      <w:r>
-        <w:t xml:space="preserve">,</w:t>
-      </w:r>
-      <w:r>
-        <w:t xml:space="preserve"> </w:t>
-      </w:r>
-      <w:r>
-        <w:rPr>
-          <w:i/>
-        </w:rPr>
-        <w:t xml:space="preserve">26</w:t>
-      </w:r>
-      <w:r>
-        <w:t xml:space="preserve">(1), 33–59.</w:t>
-      </w:r>
-    </w:p>
-    <w:bookmarkEnd w:id="42"/>
-    <w:bookmarkStart w:id="43" w:name="ref-foster2016big"/>
-    <w:p>
-      <w:pPr>
-        <w:pStyle w:val="Bibliography"/>
-      </w:pPr>
-      <w:r>
-        <w:t xml:space="preserve">Foster, I., Ghani, R., Jarmin, R. S., Kreuter, F., &amp; Lane, J. (2016).</w:t>
-      </w:r>
-      <w:r>
-        <w:t xml:space="preserve"> </w:t>
-      </w:r>
-      <w:r>
-        <w:rPr>
-          <w:i/>
-        </w:rPr>
-        <w:t xml:space="preserve">Big data and social science: A practical guide to methods and tools</w:t>
-      </w:r>
-      <w:r>
-        <w:t xml:space="preserve">. crc Press.</w:t>
-      </w:r>
-    </w:p>
-    <w:bookmarkEnd w:id="43"/>
-    <w:bookmarkStart w:id="44" w:name="ref-loukaitou1999hot"/>
-    <w:p>
-      <w:pPr>
-        <w:pStyle w:val="Bibliography"/>
-      </w:pPr>
-      <w:r>
-        <w:t xml:space="preserve">Loukaitou-Sideris, A. (1999). Hot spots of bus stop crime: The importance of environmental attributes.</w:t>
-      </w:r>
-      <w:r>
-        <w:t xml:space="preserve"> </w:t>
-      </w:r>
-      <w:r>
-        <w:rPr>
-          <w:i/>
-        </w:rPr>
-        <w:t xml:space="preserve">Journal of the American Planning Association</w:t>
-      </w:r>
-      <w:r>
-        <w:t xml:space="preserve">,</w:t>
-      </w:r>
-      <w:r>
-        <w:t xml:space="preserve"> </w:t>
-      </w:r>
-      <w:r>
-        <w:rPr>
-          <w:i/>
-        </w:rPr>
-        <w:t xml:space="preserve">65</w:t>
-      </w:r>
-      <w:r>
-        <w:t xml:space="preserve">(4), 395–411.</w:t>
-      </w:r>
-    </w:p>
-    <w:bookmarkEnd w:id="44"/>
-    <w:bookmarkStart w:id="45" w:name="ref-newton2004crime"/>
-    <w:p>
-      <w:pPr>
-        <w:pStyle w:val="Bibliography"/>
-      </w:pPr>
-      <w:r>
-        <w:t xml:space="preserve">Newton, A. D., Johnson, S. D., &amp; Bowers, K. J. (2004). Crime on bus routes: An evaluation of a safer travel initiative.</w:t>
-      </w:r>
-      <w:r>
-        <w:t xml:space="preserve"> </w:t>
-      </w:r>
-      <w:r>
-        <w:rPr>
-          <w:i/>
-        </w:rPr>
-        <w:t xml:space="preserve">Policing: An International Journal of Police Strategies &amp; Management</w:t>
-      </w:r>
-      <w:r>
-        <w:t xml:space="preserve">.</w:t>
-      </w:r>
-    </w:p>
-    <w:bookmarkEnd w:id="45"/>
-    <w:bookmarkStart w:id="46" w:name="ref-olmedilla2016harvesting"/>
-    <w:p>
-      <w:pPr>
-        <w:pStyle w:val="Bibliography"/>
-      </w:pPr>
-      <w:r>
-        <w:t xml:space="preserve">Olmedilla, M., Martı́nez-Torres, M. R., &amp; Toral, S. (2016). Harvesting big data in social science: A methodological approach for collecting online user-generated content.</w:t>
-      </w:r>
-      <w:r>
-        <w:t xml:space="preserve"> </w:t>
-      </w:r>
-      <w:r>
-        <w:rPr>
-          <w:i/>
-        </w:rPr>
-        <w:t xml:space="preserve">Computer Standards &amp; Interfaces</w:t>
-      </w:r>
-      <w:r>
-        <w:t xml:space="preserve">,</w:t>
-      </w:r>
-      <w:r>
-        <w:t xml:space="preserve"> </w:t>
-      </w:r>
-      <w:r>
-        <w:rPr>
-          <w:i/>
-        </w:rPr>
-        <w:t xml:space="preserve">46</w:t>
-      </w:r>
-      <w:r>
-        <w:t xml:space="preserve">, 79–87.</w:t>
-      </w:r>
-    </w:p>
-    <w:bookmarkEnd w:id="46"/>
-    <w:bookmarkStart w:id="48" w:name="ref-jsonlitepack"/>
-    <w:p>
-      <w:pPr>
-        <w:pStyle w:val="Bibliography"/>
-      </w:pPr>
-      <w:r>
-        <w:t xml:space="preserve">Ooms, J. (2014). The jsonlite package: A practical and consistent mapping between json data and r objects.</w:t>
-      </w:r>
-      <w:r>
-        <w:t xml:space="preserve"> </w:t>
-      </w:r>
-      <w:r>
-        <w:rPr>
-          <w:i/>
-        </w:rPr>
-        <w:t xml:space="preserve">arXiv:1403.2805 [stat.CO]</w:t>
-      </w:r>
-      <w:r>
-        <w:t xml:space="preserve">.</w:t>
-      </w:r>
-      <w:r>
-        <w:t xml:space="preserve"> </w:t>
-      </w:r>
-      <w:hyperlink r:id="rId47">
+      <w:r>
+        <w:t xml:space="preserve"> </w:t>
+      </w:r>
+      <w:hyperlink r:id="rId51">
         <w:r>
           <w:rPr>
             <w:rStyle w:val="Hyperlink"/>
@@ -6670,8 +6794,8 @@
         </w:r>
       </w:hyperlink>
     </w:p>
-    <w:bookmarkEnd w:id="48"/>
-    <w:bookmarkStart w:id="50" w:name="ref-osmdatapack"/>
+    <w:bookmarkEnd w:id="52"/>
+    <w:bookmarkStart w:id="54" w:name="ref-osmdatapack"/>
     <w:p>
       <w:pPr>
         <w:pStyle w:val="Bibliography"/>
@@ -6706,7 +6830,7 @@
       <w:r>
         <w:t xml:space="preserve"> </w:t>
       </w:r>
-      <w:hyperlink r:id="rId49">
+      <w:hyperlink r:id="rId53">
         <w:r>
           <w:rPr>
             <w:rStyle w:val="Hyperlink"/>
@@ -6715,8 +6839,8 @@
         </w:r>
       </w:hyperlink>
     </w:p>
-    <w:bookmarkEnd w:id="50"/>
-    <w:bookmarkStart w:id="52" w:name="ref-sfpack"/>
+    <w:bookmarkEnd w:id="54"/>
+    <w:bookmarkStart w:id="56" w:name="ref-sfpack"/>
     <w:p>
       <w:pPr>
         <w:pStyle w:val="Bibliography"/>
@@ -6751,7 +6875,7 @@
       <w:r>
         <w:t xml:space="preserve"> </w:t>
       </w:r>
-      <w:hyperlink r:id="rId51">
+      <w:hyperlink r:id="rId55">
         <w:r>
           <w:rPr>
             <w:rStyle w:val="Hyperlink"/>
@@ -6760,8 +6884,8 @@
         </w:r>
       </w:hyperlink>
     </w:p>
-    <w:bookmarkEnd w:id="52"/>
-    <w:bookmarkStart w:id="54" w:name="ref-patchworkpack"/>
+    <w:bookmarkEnd w:id="56"/>
+    <w:bookmarkStart w:id="58" w:name="ref-patchworkpack"/>
     <w:p>
       <w:pPr>
         <w:pStyle w:val="Bibliography"/>
@@ -6784,7 +6908,7 @@
       <w:r>
         <w:t xml:space="preserve"> </w:t>
       </w:r>
-      <w:hyperlink r:id="rId53">
+      <w:hyperlink r:id="rId57">
         <w:r>
           <w:rPr>
             <w:rStyle w:val="Hyperlink"/>
@@ -6793,8 +6917,8 @@
         </w:r>
       </w:hyperlink>
     </w:p>
-    <w:bookmarkEnd w:id="54"/>
-    <w:bookmarkStart w:id="55" w:name="ref-tompson2015uk"/>
+    <w:bookmarkEnd w:id="58"/>
+    <w:bookmarkStart w:id="59" w:name="ref-tompson2015uk"/>
     <w:p>
       <w:pPr>
         <w:pStyle w:val="Bibliography"/>
@@ -6827,8 +6951,8 @@
         <w:t xml:space="preserve">(2), 97–111.</w:t>
       </w:r>
     </w:p>
-    <w:bookmarkEnd w:id="55"/>
-    <w:bookmarkStart w:id="57" w:name="ref-ggplotpack"/>
+    <w:bookmarkEnd w:id="59"/>
+    <w:bookmarkStart w:id="61" w:name="ref-ggplotpack"/>
     <w:p>
       <w:pPr>
         <w:pStyle w:val="Bibliography"/>
@@ -6851,7 +6975,7 @@
       <w:r>
         <w:t xml:space="preserve"> </w:t>
       </w:r>
-      <w:hyperlink r:id="rId56">
+      <w:hyperlink r:id="rId60">
         <w:r>
           <w:rPr>
             <w:rStyle w:val="Hyperlink"/>
@@ -6860,8 +6984,8 @@
         </w:r>
       </w:hyperlink>
     </w:p>
-    <w:bookmarkEnd w:id="57"/>
-    <w:bookmarkStart w:id="59" w:name="ref-tidyrpack"/>
+    <w:bookmarkEnd w:id="61"/>
+    <w:bookmarkStart w:id="63" w:name="ref-tidyrpack"/>
     <w:p>
       <w:pPr>
         <w:pStyle w:val="Bibliography"/>
@@ -6884,7 +7008,7 @@
       <w:r>
         <w:t xml:space="preserve"> </w:t>
       </w:r>
-      <w:hyperlink r:id="rId58">
+      <w:hyperlink r:id="rId62">
         <w:r>
           <w:rPr>
             <w:rStyle w:val="Hyperlink"/>
@@ -6893,8 +7017,8 @@
         </w:r>
       </w:hyperlink>
     </w:p>
-    <w:bookmarkEnd w:id="59"/>
-    <w:bookmarkStart w:id="61" w:name="ref-dplyrpack"/>
+    <w:bookmarkEnd w:id="63"/>
+    <w:bookmarkStart w:id="65" w:name="ref-dplyrpack"/>
     <w:p>
       <w:pPr>
         <w:pStyle w:val="Bibliography"/>
@@ -6917,7 +7041,7 @@
       <w:r>
         <w:t xml:space="preserve"> </w:t>
       </w:r>
-      <w:hyperlink r:id="rId60">
+      <w:hyperlink r:id="rId64">
         <w:r>
           <w:rPr>
             <w:rStyle w:val="Hyperlink"/>
@@ -6926,8 +7050,8 @@
         </w:r>
       </w:hyperlink>
     </w:p>
-    <w:bookmarkEnd w:id="61"/>
-    <w:bookmarkStart w:id="63" w:name="ref-readrpack"/>
+    <w:bookmarkEnd w:id="65"/>
+    <w:bookmarkStart w:id="67" w:name="ref-readrpack"/>
     <w:p>
       <w:pPr>
         <w:pStyle w:val="Bibliography"/>
@@ -6950,7 +7074,7 @@
       <w:r>
         <w:t xml:space="preserve"> </w:t>
       </w:r>
-      <w:hyperlink r:id="rId62">
+      <w:hyperlink r:id="rId66">
         <w:r>
           <w:rPr>
             <w:rStyle w:val="Hyperlink"/>
@@ -6959,8 +7083,8 @@
         </w:r>
       </w:hyperlink>
     </w:p>
-    <w:bookmarkEnd w:id="63"/>
-    <w:bookmarkStart w:id="65" w:name="ref-rmarkdownpack"/>
+    <w:bookmarkEnd w:id="67"/>
+    <w:bookmarkStart w:id="69" w:name="ref-rmarkdownpack"/>
     <w:p>
       <w:pPr>
         <w:pStyle w:val="Bibliography"/>
@@ -6983,7 +7107,7 @@
       <w:r>
         <w:t xml:space="preserve"> </w:t>
       </w:r>
-      <w:hyperlink r:id="rId64">
+      <w:hyperlink r:id="rId68">
         <w:r>
           <w:rPr>
             <w:rStyle w:val="Hyperlink"/>
@@ -6992,8 +7116,8 @@
         </w:r>
       </w:hyperlink>
     </w:p>
-    <w:bookmarkEnd w:id="65"/>
-    <w:bookmarkEnd w:id="66"/>
+    <w:bookmarkEnd w:id="69"/>
+    <w:bookmarkEnd w:id="70"/>
     <w:sectPr>
       <w:pgSz w:w="12240" w:h="15840"/>
       <w:pgMar w:top="1440" w:right="1440" w:bottom="1440" w:left="1440" w:header="720" w:footer="720" w:gutter="0"/>

</xml_diff>